<commit_message>
fix: version final a déployer 2
</commit_message>
<xml_diff>
--- a/iPortfolio/assets/img/Veille technologique.docx
+++ b/iPortfolio/assets/img/Veille technologique.docx
@@ -284,7 +284,7 @@
               <w:noProof/>
             </w:rPr>
             <w:pict>
-              <v:group id="_x0000_s1026" style="position:absolute;margin-left:1347.85pt;margin-top:0;width:264.55pt;height:690.65pt;z-index:251660288;mso-position-horizontal:right;mso-position-horizontal-relative:page;mso-position-vertical:bottom;mso-position-vertical-relative:page" coordorigin="5531,1258" coordsize="5291,13813">
+              <v:group id="_x0000_s1026" style="position:absolute;margin-left:1572.4pt;margin-top:0;width:264.55pt;height:690.65pt;z-index:251660288;mso-position-horizontal:right;mso-position-horizontal-relative:page;mso-position-vertical:bottom;mso-position-vertical-relative:page" coordorigin="5531,1258" coordsize="5291,13813">
                 <v:shapetype id="_x0000_t32" coordsize="21600,21600" o:spt="32" o:oned="t" path="m,l21600,21600e" filled="f">
                   <v:path arrowok="t" fillok="f" o:connecttype="none"/>
                   <o:lock v:ext="edit" shapetype="t"/>
@@ -322,7 +322,7 @@
               <w:noProof/>
             </w:rPr>
             <w:pict>
-              <v:group id="_x0000_s1032" style="position:absolute;margin-left:2183.7pt;margin-top:0;width:332.7pt;height:227.25pt;z-index:251661312;mso-position-horizontal:right;mso-position-horizontal-relative:margin;mso-position-vertical:top;mso-position-vertical-relative:page" coordorigin="4136,15" coordsize="6654,4545" o:allowincell="f">
+              <v:group id="_x0000_s1032" style="position:absolute;margin-left:2476.4pt;margin-top:0;width:332.7pt;height:227.25pt;z-index:251661312;mso-position-horizontal:right;mso-position-horizontal-relative:margin;mso-position-vertical:top;mso-position-vertical-relative:page" coordorigin="4136,15" coordsize="6654,4545" o:allowincell="f">
                 <v:shape id="_x0000_s1033" type="#_x0000_t32" style="position:absolute;left:4136;top:15;width:3058;height:3855" o:connectortype="straight" strokecolor="#a7bfde [1620]"/>
                 <v:oval id="_x0000_s1034" style="position:absolute;left:6674;top:444;width:4116;height:4116" fillcolor="#a7bfde [1620]" stroked="f"/>
                 <v:oval id="_x0000_s1035" style="position:absolute;left:6773;top:1058;width:3367;height:3367" fillcolor="#d3dfee [820]" stroked="f"/>
@@ -486,7 +486,14 @@
           <w:sz w:val="28"/>
           <w:szCs w:val="28"/>
         </w:rPr>
-        <w:t>L’utilisation des hologrammes.</w:t>
+        <w:t>L’uti</w:t>
+      </w:r>
+      <w:r>
+        <w:rPr>
+          <w:sz w:val="28"/>
+          <w:szCs w:val="28"/>
+        </w:rPr>
+        <w:t>lisation des hologrammes.</w:t>
       </w:r>
       <w:r>
         <w:rPr>
@@ -529,7 +536,7 @@
           <w:szCs w:val="28"/>
         </w:rPr>
         <w:tab/>
-        <w:t>5</w:t>
+        <w:t>6</w:t>
       </w:r>
     </w:p>
     <w:p>
@@ -549,7 +556,14 @@
           <w:sz w:val="28"/>
           <w:szCs w:val="28"/>
         </w:rPr>
-        <w:t xml:space="preserve">L’hologramme marque les esprits. </w:t>
+        <w:t>L’holog</w:t>
+      </w:r>
+      <w:r>
+        <w:rPr>
+          <w:sz w:val="28"/>
+          <w:szCs w:val="28"/>
+        </w:rPr>
+        <w:t xml:space="preserve">ramme marque les esprits. </w:t>
       </w:r>
       <w:r>
         <w:rPr>
@@ -585,7 +599,7 @@
           <w:szCs w:val="28"/>
         </w:rPr>
         <w:tab/>
-        <w:t>6</w:t>
+        <w:t>7</w:t>
       </w:r>
     </w:p>
     <w:p>
@@ -605,7 +619,14 @@
           <w:sz w:val="28"/>
           <w:szCs w:val="28"/>
         </w:rPr>
-        <w:t>L’hologramme permet de faire passer un message fort.</w:t>
+        <w:t xml:space="preserve">L’hologramme permet de </w:t>
+      </w:r>
+      <w:r>
+        <w:rPr>
+          <w:sz w:val="28"/>
+          <w:szCs w:val="28"/>
+        </w:rPr>
+        <w:t>faire passer un message fort.</w:t>
       </w:r>
       <w:r>
         <w:rPr>
@@ -620,7 +641,7 @@
           <w:szCs w:val="28"/>
         </w:rPr>
         <w:tab/>
-        <w:t>7</w:t>
+        <w:t>8</w:t>
       </w:r>
     </w:p>
     <w:p>
@@ -640,7 +661,14 @@
           <w:sz w:val="28"/>
           <w:szCs w:val="28"/>
         </w:rPr>
-        <w:t>Qu’elle futur pour l’hologramme.</w:t>
+        <w:t>Qu’elle</w:t>
+      </w:r>
+      <w:r>
+        <w:rPr>
+          <w:sz w:val="28"/>
+          <w:szCs w:val="28"/>
+        </w:rPr>
+        <w:t xml:space="preserve"> futur pour l’hologramme.</w:t>
       </w:r>
       <w:r>
         <w:rPr>
@@ -683,7 +711,7 @@
           <w:szCs w:val="28"/>
         </w:rPr>
         <w:tab/>
-        <w:t>8</w:t>
+        <w:t>9</w:t>
       </w:r>
     </w:p>
     <w:p>
@@ -2745,7 +2773,7 @@
             <w:rPr>
               <w:noProof/>
             </w:rPr>
-            <w:t>9</w:t>
+            <w:t>2</w:t>
           </w:r>
         </w:fldSimple>
       </w:p>
@@ -3487,36 +3515,6 @@
         </w:p>
       </w:docPartBody>
     </w:docPart>
-    <w:docPart>
-      <w:docPartPr>
-        <w:name w:val="ED1D161904BD4E2DA7D9A7AE64A88356"/>
-        <w:category>
-          <w:name w:val="Général"/>
-          <w:gallery w:val="placeholder"/>
-        </w:category>
-        <w:types>
-          <w:type w:val="bbPlcHdr"/>
-        </w:types>
-        <w:behaviors>
-          <w:behavior w:val="content"/>
-        </w:behaviors>
-        <w:guid w:val="{33124223-5EBF-464B-9861-810278D52A90}"/>
-      </w:docPartPr>
-      <w:docPartBody>
-        <w:p>
-          <w:pPr>
-            <w:pStyle w:val="ED1D161904BD4E2DA7D9A7AE64A88356"/>
-          </w:pPr>
-          <w:r>
-            <w:rPr>
-              <w:b/>
-              <w:bCs/>
-            </w:rPr>
-            <w:t>[Sélectionnez la date]</w:t>
-          </w:r>
-        </w:p>
-      </w:docPartBody>
-    </w:docPart>
   </w:docParts>
 </w:glossaryDocument>
 </file>
@@ -3541,8 +3539,9 @@
     <w:panose1 w:val="020B0604030504040204"/>
     <w:charset w:val="00"/>
     <w:family w:val="swiss"/>
+    <w:notTrueType/>
     <w:pitch w:val="variable"/>
-    <w:sig w:usb0="E1002EFF" w:usb1="C000605B" w:usb2="00000029" w:usb3="00000000" w:csb0="000101FF" w:csb1="00000000"/>
+    <w:sig w:usb0="00000003" w:usb1="00000000" w:usb2="00000000" w:usb3="00000000" w:csb0="00000001" w:csb1="00000000"/>
   </w:font>
   <w:font w:name="Cambria">
     <w:panose1 w:val="02040503050406030204"/>
@@ -3572,6 +3571,7 @@
   </w:compat>
   <w:rsids>
     <w:rsidRoot w:val="005C5464"/>
+    <w:rsid w:val="001C1ADE"/>
     <w:rsid w:val="005C5464"/>
     <w:rsid w:val="009F02AC"/>
   </w:rsids>
@@ -3754,6 +3754,7 @@
   <w:style w:type="paragraph" w:default="1" w:styleId="Normal">
     <w:name w:val="Normal"/>
     <w:qFormat/>
+    <w:rsid w:val="001C1ADE"/>
   </w:style>
   <w:style w:type="character" w:default="1" w:styleId="Policepardfaut">
     <w:name w:val="Default Paragraph Font"/>
@@ -4119,7 +4120,7 @@
 </file>
 
 <file path=customXml/itemProps2.xml><?xml version="1.0" encoding="utf-8"?>
-<ds:datastoreItem xmlns:ds="http://schemas.openxmlformats.org/officeDocument/2006/customXml" ds:itemID="{EC182331-D010-4710-BDFB-497584D4F1C1}">
+<ds:datastoreItem xmlns:ds="http://schemas.openxmlformats.org/officeDocument/2006/customXml" ds:itemID="{3CE2C504-EC1A-4DBC-9D0D-9A24C65C7EEA}">
   <ds:schemaRefs>
     <ds:schemaRef ds:uri="http://schemas.openxmlformats.org/officeDocument/2006/bibliography"/>
   </ds:schemaRefs>

</xml_diff>